<commit_message>
Update CH 7 Dhaka WASA Complain Center .docx
ok
</commit_message>
<xml_diff>
--- a/CH 7 Dhaka WASA Complain Center .docx
+++ b/CH 7 Dhaka WASA Complain Center .docx
@@ -3446,10 +3446,14 @@
     </w:p>
     <w:p>
       <w:pPr>
-        <w:rPr>
-          <w:rFonts w:ascii="Times New Roman" w:hAnsi="Times New Roman" w:cs="Times New Roman"/>
-        </w:rPr>
-      </w:pPr>
+        <w:jc w:val="both"/>
+        <w:rPr>
+          <w:rFonts w:ascii="Times New Roman" w:hAnsi="Times New Roman" w:cs="Times New Roman"/>
+          <w:sz w:val="24"/>
+          <w:szCs w:val="24"/>
+        </w:rPr>
+      </w:pPr>
+      <w:bookmarkStart w:id="0" w:name="_GoBack"/>
       <w:r>
         <w:rPr>
           <w:rFonts w:ascii="Times New Roman" w:hAnsi="Times New Roman" w:cs="Times New Roman"/>
@@ -3457,44 +3461,58 @@
           <w:sz w:val="24"/>
           <w:szCs w:val="24"/>
         </w:rPr>
-        <w:t>Once the work is completed the AE will inform the EE. The EE then closes the ticket from the dashboard.</w:t>
-      </w:r>
-      <w:r>
-        <w:rPr>
-          <w:rFonts w:ascii="Times New Roman" w:hAnsi="Times New Roman" w:cs="Times New Roman"/>
-          <w:color w:val="060600"/>
+        <w:t xml:space="preserve">Once the work is completed the AE will inform the EE. The EE then closes the ticket from the dashboard. </w:t>
+      </w:r>
+      <w:r>
+        <w:rPr>
+          <w:rFonts w:ascii="Times New Roman" w:hAnsi="Times New Roman" w:cs="Times New Roman"/>
           <w:sz w:val="24"/>
           <w:szCs w:val="24"/>
         </w:rPr>
-        <w:t xml:space="preserve"> </w:t>
-      </w:r>
-      <w:r>
-        <w:rPr>
-          <w:rFonts w:ascii="Times New Roman" w:hAnsi="Times New Roman" w:cs="Times New Roman"/>
-        </w:rPr>
         <w:t xml:space="preserve">Divisional </w:t>
       </w:r>
       <w:r>
         <w:rPr>
           <w:rFonts w:ascii="Times New Roman" w:hAnsi="Times New Roman" w:cs="Times New Roman"/>
+          <w:sz w:val="24"/>
+          <w:szCs w:val="24"/>
         </w:rPr>
         <w:t>performance summary report can be viewed by top management of DWASA.</w:t>
       </w:r>
       <w:r>
         <w:rPr>
           <w:rFonts w:ascii="Times New Roman" w:hAnsi="Times New Roman" w:cs="Times New Roman"/>
-        </w:rPr>
-        <w:t xml:space="preserve"> Local or various field divisional staffs and officers may</w:t>
-      </w:r>
-      <w:bookmarkStart w:id="0" w:name="_GoBack"/>
-      <w:bookmarkEnd w:id="0"/>
-      <w:r>
-        <w:rPr>
-          <w:rFonts w:ascii="Times New Roman" w:hAnsi="Times New Roman" w:cs="Times New Roman"/>
-        </w:rPr>
-        <w:t xml:space="preserve"> have to answer to top management for not solving problems. </w:t>
-      </w:r>
-    </w:p>
+          <w:sz w:val="24"/>
+          <w:szCs w:val="24"/>
+        </w:rPr>
+        <w:t xml:space="preserve"> Local or various field divisional staffs and officers may have to answer to top management for not solving problems. </w:t>
+      </w:r>
+      <w:r>
+        <w:rPr>
+          <w:rFonts w:ascii="Times New Roman" w:hAnsi="Times New Roman" w:cs="Times New Roman"/>
+          <w:sz w:val="24"/>
+          <w:szCs w:val="24"/>
+        </w:rPr>
+        <w:t>Main difference between old system and new system is that, in new system digital record of most information related to customer complain is saved</w:t>
+      </w:r>
+      <w:r>
+        <w:rPr>
+          <w:rFonts w:ascii="Times New Roman" w:hAnsi="Times New Roman" w:cs="Times New Roman"/>
+          <w:sz w:val="24"/>
+          <w:szCs w:val="24"/>
+        </w:rPr>
+        <w:t xml:space="preserve"> and can be used later</w:t>
+      </w:r>
+      <w:r>
+        <w:rPr>
+          <w:rFonts w:ascii="Times New Roman" w:hAnsi="Times New Roman" w:cs="Times New Roman"/>
+          <w:sz w:val="24"/>
+          <w:szCs w:val="24"/>
+        </w:rPr>
+        <w:t xml:space="preserve">. </w:t>
+      </w:r>
+    </w:p>
+    <w:bookmarkEnd w:id="0"/>
     <w:p>
       <w:pPr>
         <w:rPr>
@@ -4046,6 +4064,7 @@
           <w:rFonts w:ascii="Times New Roman" w:hAnsi="Times New Roman" w:cs="Times New Roman"/>
           <w:noProof/>
         </w:rPr>
+        <w:lastRenderedPageBreak/>
         <w:pict w14:anchorId="20F9703F">
           <v:oval id="_x0000_s1038" style="position:absolute;margin-left:206.2pt;margin-top:22.25pt;width:52.15pt;height:33.75pt;z-index:251651072">
             <v:textbox>

</xml_diff>